<commit_message>
Graf - doksi folytatása
</commit_message>
<xml_diff>
--- a/Docs/11_Grafikus felület specifikációja.docx
+++ b/Docs/11_Grafikus felület specifikációja.docx
@@ -652,21 +652,12 @@
                 <w:bdr w:val="nil"/>
               </w:rPr>
             </w:pPr>
-            <w:proofErr w:type="spellStart"/>
             <w:r>
               <w:rPr>
                 <w:rFonts w:eastAsia="Arial Unicode MS"/>
                 <w:bdr w:val="nil"/>
               </w:rPr>
-              <w:t>Gurubi</w:t>
-            </w:r>
-            <w:proofErr w:type="spellEnd"/>
-            <w:r>
-              <w:rPr>
-                <w:rFonts w:eastAsia="Arial Unicode MS"/>
-                <w:bdr w:val="nil"/>
-              </w:rPr>
-              <w:t xml:space="preserve"> Barnabás</w:t>
+              <w:t>Gurubi Barnabás</w:t>
             </w:r>
           </w:p>
         </w:tc>
@@ -1055,7 +1046,7 @@
           <w:sz w:val="28"/>
           <w:szCs w:val="28"/>
         </w:rPr>
-        <w:t>18. április 29.</w:t>
+        <w:t>18. április 30.</w:t>
       </w:r>
       <w:r>
         <w:rPr>
@@ -1119,8 +1110,6 @@
       <w:r>
         <w:t>A grafikus interfész</w:t>
       </w:r>
-      <w:bookmarkStart w:id="1" w:name="_GoBack"/>
-      <w:bookmarkEnd w:id="1"/>
     </w:p>
     <w:p>
       <w:pPr>
@@ -1149,27 +1138,14 @@
         <w:pStyle w:val="Kpalrs"/>
         <w:jc w:val="center"/>
       </w:pPr>
-      <w:r>
-        <w:fldChar w:fldCharType="begin"/>
-      </w:r>
-      <w:r>
-        <w:instrText xml:space="preserve"> SEQ ábra \* ARABIC </w:instrText>
-      </w:r>
-      <w:r>
-        <w:fldChar w:fldCharType="separate"/>
-      </w:r>
-      <w:r>
-        <w:rPr>
-          <w:noProof/>
-        </w:rPr>
-        <w:t>1</w:t>
-      </w:r>
-      <w:r>
-        <w:rPr>
-          <w:noProof/>
-        </w:rPr>
-        <w:fldChar w:fldCharType="end"/>
-      </w:r>
+      <w:fldSimple w:instr=" SEQ ábra \* ARABIC ">
+        <w:r>
+          <w:rPr>
+            <w:noProof/>
+          </w:rPr>
+          <w:t>1</w:t>
+        </w:r>
+      </w:fldSimple>
       <w:r>
         <w:t xml:space="preserve">. ábra: A </w:t>
       </w:r>
@@ -1221,27 +1197,14 @@
         <w:pStyle w:val="Kpalrs"/>
         <w:jc w:val="center"/>
       </w:pPr>
-      <w:r>
-        <w:fldChar w:fldCharType="begin"/>
-      </w:r>
-      <w:r>
-        <w:instrText xml:space="preserve"> SEQ ábra \* ARABIC </w:instrText>
-      </w:r>
-      <w:r>
-        <w:fldChar w:fldCharType="separate"/>
-      </w:r>
-      <w:r>
-        <w:rPr>
-          <w:noProof/>
-        </w:rPr>
-        <w:t>2</w:t>
-      </w:r>
-      <w:r>
-        <w:rPr>
-          <w:noProof/>
-        </w:rPr>
-        <w:fldChar w:fldCharType="end"/>
-      </w:r>
+      <w:fldSimple w:instr=" SEQ ábra \* ARABIC ">
+        <w:r>
+          <w:rPr>
+            <w:noProof/>
+          </w:rPr>
+          <w:t>2</w:t>
+        </w:r>
+      </w:fldSimple>
       <w:r>
         <w:t xml:space="preserve">. ábra A </w:t>
       </w:r>
@@ -1337,27 +1300,14 @@
       <w:pPr>
         <w:pStyle w:val="StlusKpalrsKzprezrt"/>
       </w:pPr>
-      <w:r>
-        <w:fldChar w:fldCharType="begin"/>
-      </w:r>
-      <w:r>
-        <w:instrText xml:space="preserve"> SEQ ábra \* ARABIC </w:instrText>
-      </w:r>
-      <w:r>
-        <w:fldChar w:fldCharType="separate"/>
-      </w:r>
-      <w:r>
-        <w:rPr>
-          <w:noProof/>
-        </w:rPr>
-        <w:t>3</w:t>
-      </w:r>
-      <w:r>
-        <w:rPr>
-          <w:noProof/>
-        </w:rPr>
-        <w:fldChar w:fldCharType="end"/>
-      </w:r>
+      <w:fldSimple w:instr=" SEQ ábra \* ARABIC ">
+        <w:r>
+          <w:rPr>
+            <w:noProof/>
+          </w:rPr>
+          <w:t>3</w:t>
+        </w:r>
+      </w:fldSimple>
       <w:r>
         <w:t xml:space="preserve">. ábra: </w:t>
       </w:r>
@@ -2228,50 +2178,578 @@
     <w:p>
       <w:pPr>
         <w:pStyle w:val="magyarazat"/>
-      </w:pPr>
-      <w:r>
-        <w:t xml:space="preserve">[Le kell írni, hogy a grafikai megjelenésért felelős osztályok, objektumok hogyan kapcsolódnak a meglevő rendszerhez, a megjelenítés során mi volt az alapelv. Törekedni kell az MVC megvalósításra. Alapelvek lehetnek: </w:t>
+        <w:jc w:val="both"/>
+        <w:rPr>
+          <w:i w:val="0"/>
+          <w:color w:val="auto"/>
+        </w:rPr>
+      </w:pPr>
+      <w:r>
+        <w:rPr>
+          <w:i w:val="0"/>
+          <w:color w:val="auto"/>
+        </w:rPr>
+        <w:t xml:space="preserve">A felület alapjául a </w:t>
       </w:r>
       <w:proofErr w:type="spellStart"/>
       <w:r>
         <w:rPr>
+          <w:i w:val="0"/>
+          <w:color w:val="auto"/>
+        </w:rPr>
+        <w:t>Model-View-Controller</w:t>
+      </w:r>
+      <w:proofErr w:type="spellEnd"/>
+      <w:r>
+        <w:rPr>
+          <w:i w:val="0"/>
+          <w:color w:val="auto"/>
+        </w:rPr>
+        <w:t xml:space="preserve"> tervezési minta szolgál. </w:t>
+      </w:r>
+      <w:r>
+        <w:rPr>
+          <w:i w:val="0"/>
+          <w:color w:val="auto"/>
+        </w:rPr>
+        <w:t xml:space="preserve">Az eddigiek során a játék logikája készült el, ez felel meg a </w:t>
+      </w:r>
+      <w:r>
+        <w:rPr>
           <w:b/>
+          <w:i w:val="0"/>
+          <w:color w:val="auto"/>
+        </w:rPr>
+        <w:t>modell-</w:t>
+      </w:r>
+      <w:proofErr w:type="spellStart"/>
+      <w:r>
+        <w:rPr>
+          <w:i w:val="0"/>
+          <w:color w:val="auto"/>
+        </w:rPr>
+        <w:t>nek</w:t>
+      </w:r>
+      <w:proofErr w:type="spellEnd"/>
+      <w:r>
+        <w:rPr>
+          <w:i w:val="0"/>
+          <w:color w:val="auto"/>
+        </w:rPr>
+        <w:t xml:space="preserve">, ez írja le a játék működését, </w:t>
+      </w:r>
+      <w:proofErr w:type="spellStart"/>
+      <w:r>
+        <w:rPr>
+          <w:i w:val="0"/>
+          <w:color w:val="auto"/>
+        </w:rPr>
+        <w:t>számontartja</w:t>
+      </w:r>
+      <w:proofErr w:type="spellEnd"/>
+      <w:r>
+        <w:rPr>
+          <w:i w:val="0"/>
+          <w:color w:val="auto"/>
+        </w:rPr>
+        <w:t xml:space="preserve"> az állapotát. A játék belső állapota, működése érezhetően nem függ a kinézettől (hiszen eddig karakteresen vezéreltük GUI nélkül), emiatt a </w:t>
+      </w:r>
+      <w:proofErr w:type="spellStart"/>
+      <w:r>
+        <w:rPr>
+          <w:b/>
+          <w:i w:val="0"/>
+          <w:color w:val="auto"/>
+        </w:rPr>
+        <w:t>v</w:t>
+      </w:r>
+      <w:r>
+        <w:rPr>
+          <w:b/>
+          <w:i w:val="0"/>
+          <w:color w:val="auto"/>
+        </w:rPr>
+        <w:t>iew</w:t>
+      </w:r>
+      <w:r>
+        <w:rPr>
+          <w:i w:val="0"/>
+          <w:color w:val="auto"/>
+        </w:rPr>
+        <w:t>-nak</w:t>
+      </w:r>
+      <w:proofErr w:type="spellEnd"/>
+      <w:r>
+        <w:rPr>
+          <w:i w:val="0"/>
+          <w:color w:val="auto"/>
+        </w:rPr>
+        <w:t xml:space="preserve"> minél jobban el kell különülnie.</w:t>
+      </w:r>
+      <w:r>
+        <w:rPr>
+          <w:i w:val="0"/>
+          <w:color w:val="auto"/>
+        </w:rPr>
+        <w:t xml:space="preserve"> A játék kívülről való vezérlését a </w:t>
+      </w:r>
+      <w:proofErr w:type="spellStart"/>
+      <w:r>
+        <w:rPr>
+          <w:b/>
+          <w:i w:val="0"/>
+          <w:color w:val="auto"/>
+        </w:rPr>
+        <w:t>controller</w:t>
+      </w:r>
+      <w:proofErr w:type="spellEnd"/>
+      <w:r>
+        <w:rPr>
+          <w:b/>
+          <w:i w:val="0"/>
+          <w:color w:val="auto"/>
+        </w:rPr>
+        <w:t xml:space="preserve"> </w:t>
+      </w:r>
+      <w:r>
+        <w:rPr>
+          <w:i w:val="0"/>
+          <w:color w:val="auto"/>
+        </w:rPr>
+        <w:t xml:space="preserve">valósítja meg, ezesetben a billentyűzet kezelése, továbbá a modell </w:t>
+      </w:r>
+      <w:r>
+        <w:rPr>
+          <w:i w:val="0"/>
+          <w:color w:val="auto"/>
+        </w:rPr>
+        <w:t xml:space="preserve">és </w:t>
+      </w:r>
+      <w:proofErr w:type="spellStart"/>
+      <w:r>
+        <w:rPr>
+          <w:i w:val="0"/>
+          <w:color w:val="auto"/>
+        </w:rPr>
+        <w:t>view</w:t>
+      </w:r>
+      <w:proofErr w:type="spellEnd"/>
+      <w:r>
+        <w:rPr>
+          <w:i w:val="0"/>
+          <w:color w:val="auto"/>
+        </w:rPr>
+        <w:t xml:space="preserve"> </w:t>
+      </w:r>
+      <w:r>
+        <w:rPr>
+          <w:i w:val="0"/>
+          <w:color w:val="auto"/>
+        </w:rPr>
+        <w:t>értesítése a fő feladat.</w:t>
+      </w:r>
+    </w:p>
+    <w:p>
+      <w:pPr>
+        <w:pStyle w:val="magyarazat"/>
+        <w:jc w:val="both"/>
+        <w:rPr>
+          <w:i w:val="0"/>
+          <w:color w:val="auto"/>
+        </w:rPr>
+      </w:pPr>
+    </w:p>
+    <w:p>
+      <w:pPr>
+        <w:pStyle w:val="magyarazat"/>
+        <w:jc w:val="both"/>
+        <w:rPr>
+          <w:i w:val="0"/>
+          <w:color w:val="auto"/>
+        </w:rPr>
+      </w:pPr>
+      <w:r>
+        <w:rPr>
+          <w:i w:val="0"/>
+          <w:color w:val="auto"/>
+        </w:rPr>
+        <w:t xml:space="preserve">Alapvetően </w:t>
+      </w:r>
+      <w:proofErr w:type="spellStart"/>
+      <w:r>
+        <w:rPr>
+          <w:b/>
+          <w:i w:val="0"/>
+          <w:color w:val="auto"/>
         </w:rPr>
         <w:t>push</w:t>
       </w:r>
       <w:proofErr w:type="spellEnd"/>
       <w:r>
-        <w:t xml:space="preserve"> alapú: a modell értesíti a felületet, hogy változott; </w:t>
+        <w:rPr>
+          <w:i w:val="0"/>
+          <w:color w:val="auto"/>
+        </w:rPr>
+        <w:t xml:space="preserve"> alapú a működés, vagyis változás esetén (pl. billentyű lenyomás) a </w:t>
       </w:r>
       <w:proofErr w:type="spellStart"/>
       <w:r>
         <w:rPr>
+          <w:i w:val="0"/>
+          <w:color w:val="auto"/>
+        </w:rPr>
+        <w:t>controller</w:t>
+      </w:r>
+      <w:proofErr w:type="spellEnd"/>
+      <w:r>
+        <w:rPr>
+          <w:i w:val="0"/>
+          <w:color w:val="auto"/>
+        </w:rPr>
+        <w:t xml:space="preserve"> értesíti a résztvevőket a változásról, a modell a változásnak megfelelően frissíti az állapotát és az új állapot alapján a </w:t>
+      </w:r>
+      <w:proofErr w:type="spellStart"/>
+      <w:r>
+        <w:rPr>
+          <w:i w:val="0"/>
+          <w:color w:val="auto"/>
+        </w:rPr>
+        <w:t>view</w:t>
+      </w:r>
+      <w:proofErr w:type="spellEnd"/>
+      <w:r>
+        <w:rPr>
+          <w:i w:val="0"/>
+          <w:color w:val="auto"/>
+        </w:rPr>
+        <w:t xml:space="preserve"> is frissül.</w:t>
+      </w:r>
+    </w:p>
+    <w:p>
+      <w:pPr>
+        <w:pStyle w:val="magyarazat"/>
+        <w:jc w:val="both"/>
+        <w:rPr>
+          <w:i w:val="0"/>
+          <w:color w:val="auto"/>
+        </w:rPr>
+      </w:pPr>
+    </w:p>
+    <w:p>
+      <w:pPr>
+        <w:pStyle w:val="magyarazat"/>
+        <w:jc w:val="both"/>
+        <w:rPr>
+          <w:i w:val="0"/>
+          <w:color w:val="auto"/>
+        </w:rPr>
+      </w:pPr>
+      <w:r>
+        <w:rPr>
+          <w:i w:val="0"/>
+          <w:color w:val="auto"/>
+        </w:rPr>
+        <w:t>A játék megjelenése két nagy részre tagolható, a menüre és a tényleges játéknézetre. A menü egyszerűsége miatt nem valósít meg saját MVC mintát, hiszen kevés funkciója nem kívánja meg e három rész elkülönülését.</w:t>
+      </w:r>
+    </w:p>
+    <w:p>
+      <w:pPr>
+        <w:pStyle w:val="magyarazat"/>
+        <w:jc w:val="both"/>
+        <w:rPr>
+          <w:i w:val="0"/>
+          <w:color w:val="auto"/>
+        </w:rPr>
+      </w:pPr>
+    </w:p>
+    <w:p>
+      <w:pPr>
+        <w:pStyle w:val="magyarazat"/>
+        <w:jc w:val="both"/>
+        <w:rPr>
+          <w:i w:val="0"/>
+          <w:color w:val="auto"/>
+        </w:rPr>
+      </w:pPr>
+      <w:r>
+        <w:rPr>
+          <w:i w:val="0"/>
+          <w:color w:val="auto"/>
+        </w:rPr>
+        <w:t xml:space="preserve">A játéknézet rész </w:t>
+      </w:r>
+      <w:proofErr w:type="spellStart"/>
+      <w:r>
+        <w:rPr>
+          <w:i w:val="0"/>
+          <w:color w:val="auto"/>
+        </w:rPr>
+        <w:t>view</w:t>
+      </w:r>
+      <w:proofErr w:type="spellEnd"/>
+      <w:r>
+        <w:rPr>
+          <w:i w:val="0"/>
+          <w:color w:val="auto"/>
+        </w:rPr>
+        <w:t>-ja, vagyis nézete a modellben (játéklogika) megtalálható osztályok, entitások grafikus megfelelőiből (reprezentációiból) fog állni.</w:t>
+      </w:r>
+      <w:r>
+        <w:rPr>
+          <w:i w:val="0"/>
+          <w:color w:val="auto"/>
+        </w:rPr>
+        <w:t xml:space="preserve"> Azzal, hogy a </w:t>
+      </w:r>
+      <w:proofErr w:type="spellStart"/>
+      <w:r>
+        <w:rPr>
+          <w:i w:val="0"/>
+          <w:color w:val="auto"/>
+        </w:rPr>
+        <w:t>view</w:t>
+      </w:r>
+      <w:proofErr w:type="spellEnd"/>
+      <w:r>
+        <w:rPr>
+          <w:i w:val="0"/>
+          <w:color w:val="auto"/>
+        </w:rPr>
+        <w:t>-ban direktben nem jelennek meg a játéklogika elemei</w:t>
+      </w:r>
+      <w:r>
+        <w:rPr>
+          <w:i w:val="0"/>
+          <w:color w:val="auto"/>
+        </w:rPr>
+        <w:t>, nem határozzák meg a kinézetet, így az könnyebben módosítható, esetleg teljes egészében cserélhető.</w:t>
+      </w:r>
+    </w:p>
+    <w:p>
+      <w:pPr>
+        <w:pStyle w:val="magyarazat"/>
+        <w:jc w:val="both"/>
+        <w:rPr>
+          <w:i w:val="0"/>
+          <w:color w:val="auto"/>
+        </w:rPr>
+      </w:pPr>
+    </w:p>
+    <w:p>
+      <w:pPr>
+        <w:pStyle w:val="magyarazat"/>
+        <w:jc w:val="both"/>
+        <w:rPr>
+          <w:i w:val="0"/>
+          <w:color w:val="auto"/>
+        </w:rPr>
+      </w:pPr>
+      <w:r>
+        <w:rPr>
+          <w:i w:val="0"/>
+          <w:color w:val="auto"/>
+        </w:rPr>
+        <w:t xml:space="preserve">Magához a </w:t>
+      </w:r>
+      <w:r>
+        <w:rPr>
           <w:b/>
-        </w:rPr>
-        <w:t>pull</w:t>
+          <w:i w:val="0"/>
+          <w:color w:val="auto"/>
+        </w:rPr>
+        <w:t>Game</w:t>
+      </w:r>
+      <w:r>
+        <w:rPr>
+          <w:i w:val="0"/>
+          <w:color w:val="auto"/>
+        </w:rPr>
+        <w:t>-</w:t>
+      </w:r>
+      <w:proofErr w:type="spellStart"/>
+      <w:r>
+        <w:rPr>
+          <w:i w:val="0"/>
+          <w:color w:val="auto"/>
+        </w:rPr>
+        <w:t>hez</w:t>
       </w:r>
       <w:proofErr w:type="spellEnd"/>
       <w:r>
-        <w:t xml:space="preserve"> alapú: a felület kérdezi le a modellt, hogy változott-e; </w:t>
-      </w:r>
+        <w:rPr>
+          <w:i w:val="0"/>
+          <w:color w:val="auto"/>
+        </w:rPr>
+        <w:t xml:space="preserve"> tartozik a </w:t>
+      </w:r>
+      <w:proofErr w:type="spellStart"/>
       <w:r>
         <w:rPr>
           <w:b/>
-        </w:rPr>
-        <w:t>kevert</w:t>
-      </w:r>
-      <w:r>
-        <w:t xml:space="preserve">: </w:t>
-      </w:r>
-      <w:r>
-        <w:t>a kettő kombinációja.]</w:t>
-      </w:r>
+          <w:i w:val="0"/>
+          <w:color w:val="auto"/>
+        </w:rPr>
+        <w:t>View</w:t>
+      </w:r>
+      <w:proofErr w:type="spellEnd"/>
+      <w:r>
+        <w:rPr>
+          <w:i w:val="0"/>
+          <w:color w:val="auto"/>
+        </w:rPr>
+        <w:t xml:space="preserve">, ami tárolja a rajzolható </w:t>
+      </w:r>
+      <w:proofErr w:type="spellStart"/>
+      <w:r>
+        <w:rPr>
+          <w:b/>
+          <w:i w:val="0"/>
+          <w:color w:val="auto"/>
+        </w:rPr>
+        <w:t>Drawable</w:t>
+      </w:r>
+      <w:proofErr w:type="spellEnd"/>
+      <w:r>
+        <w:rPr>
+          <w:i w:val="0"/>
+          <w:color w:val="auto"/>
+        </w:rPr>
+        <w:t xml:space="preserve"> interfészt megvalósító objektumokat (ezekhez tartoznak a modellben szereplő business objektumok</w:t>
+      </w:r>
+      <w:r>
+        <w:rPr>
+          <w:i w:val="0"/>
+          <w:color w:val="auto"/>
+        </w:rPr>
+        <w:t>).</w:t>
+      </w:r>
+      <w:r>
+        <w:rPr>
+          <w:i w:val="0"/>
+          <w:color w:val="auto"/>
+        </w:rPr>
+        <w:t xml:space="preserve"> A program </w:t>
+      </w:r>
+      <w:proofErr w:type="spellStart"/>
+      <w:r>
+        <w:rPr>
+          <w:i w:val="0"/>
+          <w:color w:val="auto"/>
+        </w:rPr>
+        <w:t>főablakját</w:t>
+      </w:r>
+      <w:proofErr w:type="spellEnd"/>
+      <w:r>
+        <w:rPr>
+          <w:i w:val="0"/>
+          <w:color w:val="auto"/>
+        </w:rPr>
+        <w:t xml:space="preserve"> a </w:t>
+      </w:r>
+      <w:proofErr w:type="spellStart"/>
+      <w:r>
+        <w:rPr>
+          <w:b/>
+          <w:i w:val="0"/>
+          <w:color w:val="auto"/>
+        </w:rPr>
+        <w:t>MainFrame</w:t>
+      </w:r>
+      <w:proofErr w:type="spellEnd"/>
+      <w:r>
+        <w:rPr>
+          <w:b/>
+          <w:i w:val="0"/>
+          <w:color w:val="auto"/>
+        </w:rPr>
+        <w:t xml:space="preserve"> </w:t>
+      </w:r>
+      <w:r>
+        <w:rPr>
+          <w:i w:val="0"/>
+          <w:color w:val="auto"/>
+        </w:rPr>
+        <w:t xml:space="preserve">osztály reprezentálja, ebben található a </w:t>
+      </w:r>
+      <w:proofErr w:type="spellStart"/>
+      <w:r>
+        <w:rPr>
+          <w:b/>
+          <w:i w:val="0"/>
+          <w:color w:val="auto"/>
+        </w:rPr>
+        <w:t>Menu</w:t>
+      </w:r>
+      <w:proofErr w:type="spellEnd"/>
+      <w:r>
+        <w:rPr>
+          <w:b/>
+          <w:i w:val="0"/>
+          <w:color w:val="auto"/>
+        </w:rPr>
+        <w:t xml:space="preserve"> </w:t>
+      </w:r>
+      <w:r>
+        <w:rPr>
+          <w:i w:val="0"/>
+          <w:color w:val="auto"/>
+        </w:rPr>
+        <w:t xml:space="preserve">(a menü egészét megvalósító osztály) és a </w:t>
+      </w:r>
+      <w:r>
+        <w:rPr>
+          <w:b/>
+          <w:i w:val="0"/>
+          <w:color w:val="auto"/>
+        </w:rPr>
+        <w:t>Game</w:t>
+      </w:r>
+      <w:r>
+        <w:rPr>
+          <w:i w:val="0"/>
+          <w:color w:val="auto"/>
+        </w:rPr>
+        <w:t xml:space="preserve">. A külső vezérlést megvalósító szintén a </w:t>
+      </w:r>
+      <w:r>
+        <w:rPr>
+          <w:b/>
+          <w:i w:val="0"/>
+          <w:color w:val="auto"/>
+        </w:rPr>
+        <w:t xml:space="preserve">Game </w:t>
+      </w:r>
+      <w:r>
+        <w:rPr>
+          <w:i w:val="0"/>
+          <w:color w:val="auto"/>
+        </w:rPr>
+        <w:t>része.</w:t>
+      </w:r>
+    </w:p>
+    <w:p>
+      <w:pPr>
+        <w:pStyle w:val="magyarazat"/>
+        <w:jc w:val="both"/>
+      </w:pPr>
+      <w:bookmarkStart w:id="1" w:name="_GoBack"/>
+      <w:bookmarkEnd w:id="1"/>
+    </w:p>
+    <w:p>
+      <w:pPr>
+        <w:pStyle w:val="magyarazat"/>
+        <w:rPr>
+          <w:i w:val="0"/>
+          <w:color w:val="auto"/>
+        </w:rPr>
+      </w:pPr>
     </w:p>
     <w:p>
       <w:pPr>
         <w:pStyle w:val="Cmsor3"/>
       </w:pPr>
       <w:r>
+        <w:lastRenderedPageBreak/>
         <w:t>A felület osztály-struktúrája</w:t>
       </w:r>
     </w:p>
@@ -2451,7 +2929,6 @@
           <w:sz w:val="24"/>
           <w:szCs w:val="24"/>
         </w:rPr>
-        <w:lastRenderedPageBreak/>
         <w:t>Attribútumok</w:t>
       </w:r>
     </w:p>
@@ -2854,6 +3331,7 @@
         <w:rPr>
           <w:b/>
         </w:rPr>
+        <w:lastRenderedPageBreak/>
         <w:t>attribútum2</w:t>
       </w:r>
       <w:r>
@@ -3462,7 +3940,7 @@
         <w:noProof/>
         <w:lang w:val="en-US"/>
       </w:rPr>
-      <w:t>2018-04-29</w:t>
+      <w:t>2018-04-30</w:t>
     </w:r>
     <w:r>
       <w:rPr>
@@ -5016,7 +5494,6 @@
   <w:style w:type="character" w:default="1" w:styleId="Bekezdsalapbettpusa">
     <w:name w:val="Default Paragraph Font"/>
     <w:uiPriority w:val="1"/>
-    <w:semiHidden/>
     <w:unhideWhenUsed/>
   </w:style>
   <w:style w:type="table" w:default="1" w:styleId="Normltblzat">
@@ -5535,7 +6012,7 @@
 </file>
 
 <file path=customXml/itemProps1.xml><?xml version="1.0" encoding="utf-8"?>
-<ds:datastoreItem xmlns:ds="http://schemas.openxmlformats.org/officeDocument/2006/customXml" ds:itemID="{1038B56C-803C-422C-AB9B-E53BB0BB3A96}">
+<ds:datastoreItem xmlns:ds="http://schemas.openxmlformats.org/officeDocument/2006/customXml" ds:itemID="{29333ACC-4229-4C6B-A6DE-B8D6D79E3AD5}">
   <ds:schemaRefs>
     <ds:schemaRef ds:uri="http://schemas.openxmlformats.org/officeDocument/2006/bibliography"/>
   </ds:schemaRefs>

</xml_diff>

<commit_message>
Graf - osztálydiagramm elkezdése
</commit_message>
<xml_diff>
--- a/Docs/11_Grafikus felület specifikációja.docx
+++ b/Docs/11_Grafikus felület specifikációja.docx
@@ -2709,7 +2709,31 @@
           <w:i w:val="0"/>
           <w:color w:val="auto"/>
         </w:rPr>
-        <w:t xml:space="preserve">. A külső vezérlést megvalósító szintén a </w:t>
+        <w:t>. A külső vezérlést megvalósító</w:t>
+      </w:r>
+      <w:r>
+        <w:rPr>
+          <w:i w:val="0"/>
+          <w:color w:val="auto"/>
+        </w:rPr>
+        <w:t xml:space="preserve"> </w:t>
+      </w:r>
+      <w:r>
+        <w:rPr>
+          <w:b/>
+          <w:i w:val="0"/>
+          <w:color w:val="auto"/>
+        </w:rPr>
+        <w:t>Controller</w:t>
+      </w:r>
+      <w:bookmarkStart w:id="1" w:name="_GoBack"/>
+      <w:bookmarkEnd w:id="1"/>
+      <w:r>
+        <w:rPr>
+          <w:i w:val="0"/>
+          <w:color w:val="auto"/>
+        </w:rPr>
+        <w:t xml:space="preserve"> szintén a </w:t>
       </w:r>
       <w:r>
         <w:rPr>
@@ -2732,8 +2756,6 @@
         <w:pStyle w:val="magyarazat"/>
         <w:jc w:val="both"/>
       </w:pPr>
-      <w:bookmarkStart w:id="1" w:name="_GoBack"/>
-      <w:bookmarkEnd w:id="1"/>
     </w:p>
     <w:p>
       <w:pPr>
@@ -6012,7 +6034,7 @@
 </file>
 
 <file path=customXml/itemProps1.xml><?xml version="1.0" encoding="utf-8"?>
-<ds:datastoreItem xmlns:ds="http://schemas.openxmlformats.org/officeDocument/2006/customXml" ds:itemID="{29333ACC-4229-4C6B-A6DE-B8D6D79E3AD5}">
+<ds:datastoreItem xmlns:ds="http://schemas.openxmlformats.org/officeDocument/2006/customXml" ds:itemID="{18A40B54-6DB0-4D93-AF4A-2C2369E2C505}">
   <ds:schemaRefs>
     <ds:schemaRef ds:uri="http://schemas.openxmlformats.org/officeDocument/2006/bibliography"/>
   </ds:schemaRefs>

</xml_diff>